<commit_message>
Updated NLP Pipeline program and project proposal
</commit_message>
<xml_diff>
--- a/Documents/Project Proposal V3.docx
+++ b/Documents/Project Proposal V3.docx
@@ -901,15 +901,7 @@
           <w:sz w:val="24"/>
           <w:szCs w:val="24"/>
         </w:rPr>
-        <w:t xml:space="preserve">, </w:t>
-      </w:r>
-      <w:r>
-        <w:rPr>
-          <w:rFonts w:ascii="Times New Roman" w:hAnsi="Times New Roman" w:cs="Times New Roman"/>
-          <w:sz w:val="24"/>
-          <w:szCs w:val="24"/>
-        </w:rPr>
-        <w:t>tokenization, POS tag</w:t>
+        <w:t>, tokenization, POS tag</w:t>
       </w:r>
       <w:r>
         <w:rPr>
@@ -966,57 +958,15 @@
           <w:sz w:val="24"/>
           <w:szCs w:val="24"/>
         </w:rPr>
-        <w:t xml:space="preserve">POS sent </w:t>
-      </w:r>
-      <w:r>
-        <w:rPr>
-          <w:rFonts w:ascii="Times New Roman" w:hAnsi="Times New Roman" w:cs="Times New Roman"/>
-          <w:sz w:val="24"/>
-          <w:szCs w:val="24"/>
-        </w:rPr>
-        <w:t>frequency</w:t>
-      </w:r>
-      <w:r>
-        <w:rPr>
-          <w:rFonts w:ascii="Times New Roman" w:hAnsi="Times New Roman" w:cs="Times New Roman"/>
-          <w:sz w:val="24"/>
-          <w:szCs w:val="24"/>
-        </w:rPr>
-        <w:t xml:space="preserve">, </w:t>
-      </w:r>
-      <w:r>
-        <w:rPr>
-          <w:rFonts w:ascii="Times New Roman" w:hAnsi="Times New Roman" w:cs="Times New Roman"/>
-          <w:sz w:val="24"/>
-          <w:szCs w:val="24"/>
-        </w:rPr>
-        <w:t>NER</w:t>
-      </w:r>
-      <w:r>
-        <w:rPr>
-          <w:rFonts w:ascii="Times New Roman" w:hAnsi="Times New Roman" w:cs="Times New Roman"/>
-          <w:sz w:val="24"/>
-          <w:szCs w:val="24"/>
-        </w:rPr>
-        <w:t xml:space="preserve"> group sent </w:t>
-      </w:r>
-      <w:proofErr w:type="spellStart"/>
-      <w:r>
-        <w:rPr>
-          <w:rFonts w:ascii="Times New Roman" w:hAnsi="Times New Roman" w:cs="Times New Roman"/>
-          <w:sz w:val="24"/>
-          <w:szCs w:val="24"/>
-        </w:rPr>
-        <w:t>freq</w:t>
-      </w:r>
-      <w:proofErr w:type="spellEnd"/>
-      <w:r>
-        <w:rPr>
-          <w:rFonts w:ascii="Times New Roman" w:hAnsi="Times New Roman" w:cs="Times New Roman"/>
-          <w:sz w:val="24"/>
-          <w:szCs w:val="24"/>
-        </w:rPr>
-        <w:t>,</w:t>
+        <w:t>NER,</w:t>
+      </w:r>
+      <w:r>
+        <w:rPr>
+          <w:rFonts w:ascii="Times New Roman" w:hAnsi="Times New Roman" w:cs="Times New Roman"/>
+          <w:sz w:val="24"/>
+          <w:szCs w:val="24"/>
+        </w:rPr>
+        <w:t xml:space="preserve"> BOW,</w:t>
       </w:r>
       <w:r>
         <w:rPr>
@@ -1032,41 +982,7 @@
           <w:sz w:val="24"/>
           <w:szCs w:val="24"/>
         </w:rPr>
-        <w:t>Bigram</w:t>
-      </w:r>
-      <w:r>
-        <w:rPr>
-          <w:rFonts w:ascii="Times New Roman" w:hAnsi="Times New Roman" w:cs="Times New Roman"/>
-          <w:sz w:val="24"/>
-          <w:szCs w:val="24"/>
-        </w:rPr>
-        <w:t xml:space="preserve"> </w:t>
-      </w:r>
-      <w:r>
-        <w:rPr>
-          <w:rFonts w:ascii="Times New Roman" w:hAnsi="Times New Roman" w:cs="Times New Roman"/>
-          <w:sz w:val="24"/>
-          <w:szCs w:val="24"/>
-        </w:rPr>
-        <w:t xml:space="preserve">sent </w:t>
-      </w:r>
-      <w:proofErr w:type="spellStart"/>
-      <w:r>
-        <w:rPr>
-          <w:rFonts w:ascii="Times New Roman" w:hAnsi="Times New Roman" w:cs="Times New Roman"/>
-          <w:sz w:val="24"/>
-          <w:szCs w:val="24"/>
-        </w:rPr>
-        <w:t>freq</w:t>
-      </w:r>
-      <w:proofErr w:type="spellEnd"/>
-      <w:r>
-        <w:rPr>
-          <w:rFonts w:ascii="Times New Roman" w:hAnsi="Times New Roman" w:cs="Times New Roman"/>
-          <w:sz w:val="24"/>
-          <w:szCs w:val="24"/>
-        </w:rPr>
-        <w:t>, Trigra</w:t>
+        <w:t>Bigram, Trigra</w:t>
       </w:r>
       <w:r>
         <w:rPr>
@@ -1082,32 +998,6 @@
           <w:sz w:val="24"/>
           <w:szCs w:val="24"/>
         </w:rPr>
-        <w:t xml:space="preserve"> </w:t>
-      </w:r>
-      <w:r>
-        <w:rPr>
-          <w:rFonts w:ascii="Times New Roman" w:hAnsi="Times New Roman" w:cs="Times New Roman"/>
-          <w:sz w:val="24"/>
-          <w:szCs w:val="24"/>
-        </w:rPr>
-        <w:t xml:space="preserve">sent </w:t>
-      </w:r>
-      <w:proofErr w:type="spellStart"/>
-      <w:r>
-        <w:rPr>
-          <w:rFonts w:ascii="Times New Roman" w:hAnsi="Times New Roman" w:cs="Times New Roman"/>
-          <w:sz w:val="24"/>
-          <w:szCs w:val="24"/>
-        </w:rPr>
-        <w:t>freq</w:t>
-      </w:r>
-      <w:proofErr w:type="spellEnd"/>
-      <w:r>
-        <w:rPr>
-          <w:rFonts w:ascii="Times New Roman" w:hAnsi="Times New Roman" w:cs="Times New Roman"/>
-          <w:sz w:val="24"/>
-          <w:szCs w:val="24"/>
-        </w:rPr>
         <w:t>, Quad</w:t>
       </w:r>
       <w:r>
@@ -1132,32 +1022,6 @@
           <w:sz w:val="24"/>
           <w:szCs w:val="24"/>
         </w:rPr>
-        <w:t xml:space="preserve"> </w:t>
-      </w:r>
-      <w:r>
-        <w:rPr>
-          <w:rFonts w:ascii="Times New Roman" w:hAnsi="Times New Roman" w:cs="Times New Roman"/>
-          <w:sz w:val="24"/>
-          <w:szCs w:val="24"/>
-        </w:rPr>
-        <w:t xml:space="preserve">sent </w:t>
-      </w:r>
-      <w:proofErr w:type="spellStart"/>
-      <w:r>
-        <w:rPr>
-          <w:rFonts w:ascii="Times New Roman" w:hAnsi="Times New Roman" w:cs="Times New Roman"/>
-          <w:sz w:val="24"/>
-          <w:szCs w:val="24"/>
-        </w:rPr>
-        <w:t>freq</w:t>
-      </w:r>
-      <w:proofErr w:type="spellEnd"/>
-      <w:r>
-        <w:rPr>
-          <w:rFonts w:ascii="Times New Roman" w:hAnsi="Times New Roman" w:cs="Times New Roman"/>
-          <w:sz w:val="24"/>
-          <w:szCs w:val="24"/>
-        </w:rPr>
         <w:t xml:space="preserve">) </w:t>
       </w:r>
       <w:r>
@@ -1183,15 +1047,15 @@
           <w:sz w:val="24"/>
           <w:szCs w:val="24"/>
         </w:rPr>
-        <w:t>Modeling (Machine Learning</w:t>
-      </w:r>
-      <w:r>
-        <w:rPr>
-          <w:rFonts w:ascii="Times New Roman" w:hAnsi="Times New Roman" w:cs="Times New Roman"/>
-          <w:sz w:val="24"/>
-          <w:szCs w:val="24"/>
-        </w:rPr>
-        <w:t xml:space="preserve"> or logistic model</w:t>
+        <w:t>Modeling (</w:t>
+      </w:r>
+      <w:r>
+        <w:rPr>
+          <w:rFonts w:ascii="Times New Roman" w:hAnsi="Times New Roman" w:cs="Times New Roman"/>
+          <w:sz w:val="24"/>
+          <w:szCs w:val="24"/>
+        </w:rPr>
+        <w:t>logistic model</w:t>
       </w:r>
       <w:r>
         <w:rPr>

</xml_diff>